<commit_message>
last paper submission updates
</commit_message>
<xml_diff>
--- a/manuscript/main_text_no_track_changes_second_revision.docx
+++ b/manuscript/main_text_no_track_changes_second_revision.docx
@@ -415,6 +415,12 @@
           <w:tag w:val="goog_rdk_6"/>
           <w:id w:val="6"/>
         </w:sdtPr>
+        <w:sdtEndPr>
+          <w:rPr>
+            <w:b w:val="0"/>
+            <w:bCs w:val="0"/>
+          </w:rPr>
+        </w:sdtEndPr>
         <w:sdtContent>
           <w:r>
             <w:rPr>
@@ -3288,14 +3294,6 @@
         <w:gridCol w:w="9315"/>
       </w:tblGrid>
       <w:tr>
-        <w:tblPrEx>
-          <w:tblCellMar>
-            <w:top w:w="100" w:type="dxa"/>
-            <w:left w:w="100" w:type="dxa"/>
-            <w:bottom w:w="100" w:type="dxa"/>
-            <w:right w:w="100" w:type="dxa"/>
-          </w:tblCellMar>
-        </w:tblPrEx>
         <w:tc>
           <w:tcPr>
             <w:shd w:val="clear" w:color="auto" w:fill="474949"/>
@@ -4544,14 +4542,6 @@
         <w:gridCol w:w="9465"/>
       </w:tblGrid>
       <w:tr>
-        <w:tblPrEx>
-          <w:tblCellMar>
-            <w:top w:w="100" w:type="dxa"/>
-            <w:left w:w="100" w:type="dxa"/>
-            <w:bottom w:w="100" w:type="dxa"/>
-            <w:right w:w="100" w:type="dxa"/>
-          </w:tblCellMar>
-        </w:tblPrEx>
         <w:tc>
           <w:tcPr>
             <w:shd w:val="clear" w:color="auto" w:fill="474949"/>
@@ -5257,12 +5247,6 @@
             <w:insideH w:val="none" w:color="000000" w:sz="0" w:space="0"/>
             <w:insideV w:val="none" w:color="000000" w:sz="0" w:space="0"/>
           </w:tblBorders>
-          <w:tblCellMar>
-            <w:top w:w="100" w:type="dxa"/>
-            <w:left w:w="100" w:type="dxa"/>
-            <w:bottom w:w="100" w:type="dxa"/>
-            <w:right w:w="100" w:type="dxa"/>
-          </w:tblCellMar>
         </w:tblPrEx>
         <w:trPr>
           <w:trHeight w:val="515" w:hRule="atLeast"/>
@@ -6668,12 +6652,6 @@
             <w:insideH w:val="none" w:color="000000" w:sz="0" w:space="0"/>
             <w:insideV w:val="none" w:color="000000" w:sz="0" w:space="0"/>
           </w:tblBorders>
-          <w:tblCellMar>
-            <w:top w:w="100" w:type="dxa"/>
-            <w:left w:w="100" w:type="dxa"/>
-            <w:bottom w:w="100" w:type="dxa"/>
-            <w:right w:w="100" w:type="dxa"/>
-          </w:tblCellMar>
         </w:tblPrEx>
         <w:trPr>
           <w:trHeight w:val="14" w:hRule="atLeast"/>
@@ -6946,12 +6924,6 @@
             <w:insideH w:val="none" w:color="000000" w:sz="0" w:space="0"/>
             <w:insideV w:val="none" w:color="000000" w:sz="0" w:space="0"/>
           </w:tblBorders>
-          <w:tblCellMar>
-            <w:top w:w="100" w:type="dxa"/>
-            <w:left w:w="100" w:type="dxa"/>
-            <w:bottom w:w="100" w:type="dxa"/>
-            <w:right w:w="100" w:type="dxa"/>
-          </w:tblCellMar>
         </w:tblPrEx>
         <w:trPr>
           <w:trHeight w:val="1073" w:hRule="atLeast"/>
@@ -7215,12 +7187,6 @@
             <w:insideH w:val="none" w:color="000000" w:sz="0" w:space="0"/>
             <w:insideV w:val="none" w:color="000000" w:sz="0" w:space="0"/>
           </w:tblBorders>
-          <w:tblCellMar>
-            <w:top w:w="100" w:type="dxa"/>
-            <w:left w:w="100" w:type="dxa"/>
-            <w:bottom w:w="100" w:type="dxa"/>
-            <w:right w:w="100" w:type="dxa"/>
-          </w:tblCellMar>
         </w:tblPrEx>
         <w:trPr>
           <w:trHeight w:val="14" w:hRule="atLeast"/>
@@ -7484,12 +7450,6 @@
             <w:insideH w:val="none" w:color="000000" w:sz="0" w:space="0"/>
             <w:insideV w:val="none" w:color="000000" w:sz="0" w:space="0"/>
           </w:tblBorders>
-          <w:tblCellMar>
-            <w:top w:w="100" w:type="dxa"/>
-            <w:left w:w="100" w:type="dxa"/>
-            <w:bottom w:w="100" w:type="dxa"/>
-            <w:right w:w="100" w:type="dxa"/>
-          </w:tblCellMar>
         </w:tblPrEx>
         <w:trPr>
           <w:trHeight w:val="14" w:hRule="atLeast"/>
@@ -7753,12 +7713,6 @@
             <w:insideH w:val="none" w:color="000000" w:sz="0" w:space="0"/>
             <w:insideV w:val="none" w:color="000000" w:sz="0" w:space="0"/>
           </w:tblBorders>
-          <w:tblCellMar>
-            <w:top w:w="100" w:type="dxa"/>
-            <w:left w:w="100" w:type="dxa"/>
-            <w:bottom w:w="100" w:type="dxa"/>
-            <w:right w:w="100" w:type="dxa"/>
-          </w:tblCellMar>
         </w:tblPrEx>
         <w:trPr>
           <w:trHeight w:val="14" w:hRule="atLeast"/>
@@ -8022,12 +7976,6 @@
             <w:insideH w:val="none" w:color="000000" w:sz="0" w:space="0"/>
             <w:insideV w:val="none" w:color="000000" w:sz="0" w:space="0"/>
           </w:tblBorders>
-          <w:tblCellMar>
-            <w:top w:w="100" w:type="dxa"/>
-            <w:left w:w="100" w:type="dxa"/>
-            <w:bottom w:w="100" w:type="dxa"/>
-            <w:right w:w="100" w:type="dxa"/>
-          </w:tblCellMar>
         </w:tblPrEx>
         <w:trPr>
           <w:trHeight w:val="14" w:hRule="atLeast"/>
@@ -8291,12 +8239,6 @@
             <w:insideH w:val="none" w:color="000000" w:sz="0" w:space="0"/>
             <w:insideV w:val="none" w:color="000000" w:sz="0" w:space="0"/>
           </w:tblBorders>
-          <w:tblCellMar>
-            <w:top w:w="100" w:type="dxa"/>
-            <w:left w:w="100" w:type="dxa"/>
-            <w:bottom w:w="100" w:type="dxa"/>
-            <w:right w:w="100" w:type="dxa"/>
-          </w:tblCellMar>
         </w:tblPrEx>
         <w:trPr>
           <w:trHeight w:val="14" w:hRule="atLeast"/>
@@ -8713,36 +8655,34 @@
     <w:p>
       <w:pPr>
         <w:rPr>
-          <w:rFonts w:ascii="Source Sans Pro" w:hAnsi="Source Sans Pro" w:eastAsia="Source Sans Pro" w:cs="Source Sans Pro"/>
+          <w:rFonts w:hint="default" w:ascii="Source Sans Pro" w:hAnsi="Source Sans Pro" w:eastAsia="Source Sans Pro" w:cs="Source Sans Pro"/>
+          <w:lang w:val="en-US"/>
         </w:rPr>
       </w:pPr>
-    </w:p>
-    <w:p>
-      <w:pPr>
-        <w:rPr>
-          <w:rFonts w:ascii="Source Sans Pro" w:hAnsi="Source Sans Pro" w:eastAsia="Source Sans Pro" w:cs="Source Sans Pro"/>
-        </w:rPr>
-      </w:pPr>
-      <w:r>
-        <w:rPr>
-          <w:rFonts w:ascii="Source Sans Pro" w:hAnsi="Source Sans Pro" w:eastAsia="Source Sans Pro" w:cs="Source Sans Pro"/>
+      <w:r>
+        <w:rPr>
+          <w:rFonts w:hint="default" w:ascii="Source Sans Pro" w:hAnsi="Source Sans Pro" w:eastAsia="Source Sans Pro" w:cs="Source Sans Pro"/>
+          <w:lang w:val="en-US"/>
         </w:rPr>
         <w:drawing>
-          <wp:inline distT="114300" distB="114300" distL="114300" distR="114300">
-            <wp:extent cx="5948680" cy="4465955"/>
-            <wp:effectExtent l="0" t="0" r="0" b="0"/>
-            <wp:docPr id="11" name="image4.png"/>
-            <wp:cNvGraphicFramePr/>
+          <wp:inline distT="0" distB="0" distL="114300" distR="114300">
+            <wp:extent cx="5730240" cy="4297680"/>
+            <wp:effectExtent l="0" t="0" r="3810" b="7620"/>
+            <wp:docPr id="1" name="Picture 1" descr="fig1"/>
+            <wp:cNvGraphicFramePr>
+              <a:graphicFrameLocks xmlns:a="http://schemas.openxmlformats.org/drawingml/2006/main" noChangeAspect="1"/>
+            </wp:cNvGraphicFramePr>
             <a:graphic xmlns:a="http://schemas.openxmlformats.org/drawingml/2006/main">
               <a:graphicData uri="http://schemas.openxmlformats.org/drawingml/2006/picture">
                 <pic:pic xmlns:pic="http://schemas.openxmlformats.org/drawingml/2006/picture">
                   <pic:nvPicPr>
-                    <pic:cNvPr id="11" name="image4.png"/>
-                    <pic:cNvPicPr preferRelativeResize="0"/>
+                    <pic:cNvPr id="1" name="Picture 1" descr="fig1"/>
+                    <pic:cNvPicPr>
+                      <a:picLocks noChangeAspect="1"/>
+                    </pic:cNvPicPr>
                   </pic:nvPicPr>
                   <pic:blipFill>
                     <a:blip r:embed="rId6"/>
-                    <a:srcRect/>
                     <a:stretch>
                       <a:fillRect/>
                     </a:stretch>
@@ -8750,7 +8690,7 @@
                   <pic:spPr>
                     <a:xfrm>
                       <a:off x="0" y="0"/>
-                      <a:ext cx="5948751" cy="4466225"/>
+                      <a:ext cx="5730240" cy="4297680"/>
                     </a:xfrm>
                     <a:prstGeom prst="rect">
                       <a:avLst/>
@@ -8762,6 +8702,13 @@
           </wp:inline>
         </w:drawing>
       </w:r>
+    </w:p>
+    <w:p>
+      <w:pPr>
+        <w:rPr>
+          <w:rFonts w:ascii="Source Sans Pro" w:hAnsi="Source Sans Pro" w:eastAsia="Source Sans Pro" w:cs="Source Sans Pro"/>
+        </w:rPr>
+      </w:pPr>
     </w:p>
     <w:p>
       <w:pPr>
@@ -8813,6 +8760,12 @@
         <w:tag w:val="goog_rdk_70"/>
         <w:id w:val="64"/>
       </w:sdtPr>
+      <w:sdtEndPr>
+        <w:rPr>
+          <w:i w:val="0"/>
+          <w:iCs w:val="0"/>
+        </w:rPr>
+      </w:sdtEndPr>
       <w:sdtContent>
         <w:p>
           <w:pPr>
@@ -8854,6 +8807,12 @@
               <w:tag w:val="goog_rdk_69"/>
               <w:id w:val="66"/>
             </w:sdtPr>
+            <w:sdtEndPr>
+              <w:rPr>
+                <w:i w:val="0"/>
+                <w:iCs w:val="0"/>
+              </w:rPr>
+            </w:sdtEndPr>
             <w:sdtContent/>
           </w:sdt>
         </w:p>
@@ -9093,14 +9052,6 @@
         <w:gridCol w:w="9465"/>
       </w:tblGrid>
       <w:tr>
-        <w:tblPrEx>
-          <w:tblCellMar>
-            <w:top w:w="100" w:type="dxa"/>
-            <w:left w:w="100" w:type="dxa"/>
-            <w:bottom w:w="100" w:type="dxa"/>
-            <w:right w:w="100" w:type="dxa"/>
-          </w:tblCellMar>
-        </w:tblPrEx>
         <w:tc>
           <w:tcPr>
             <w:shd w:val="clear" w:color="auto" w:fill="474949"/>
@@ -9826,14 +9777,6 @@
         <w:gridCol w:w="9450"/>
       </w:tblGrid>
       <w:tr>
-        <w:tblPrEx>
-          <w:tblCellMar>
-            <w:top w:w="100" w:type="dxa"/>
-            <w:left w:w="100" w:type="dxa"/>
-            <w:bottom w:w="100" w:type="dxa"/>
-            <w:right w:w="100" w:type="dxa"/>
-          </w:tblCellMar>
-        </w:tblPrEx>
         <w:trPr>
           <w:trHeight w:val="6510" w:hRule="atLeast"/>
         </w:trPr>
@@ -11135,12 +11078,6 @@
             <w:insideH w:val="none" w:color="000000" w:sz="0" w:space="0"/>
             <w:insideV w:val="none" w:color="000000" w:sz="0" w:space="0"/>
           </w:tblBorders>
-          <w:tblCellMar>
-            <w:top w:w="100" w:type="dxa"/>
-            <w:left w:w="100" w:type="dxa"/>
-            <w:bottom w:w="100" w:type="dxa"/>
-            <w:right w:w="100" w:type="dxa"/>
-          </w:tblCellMar>
         </w:tblPrEx>
         <w:trPr>
           <w:trHeight w:val="515" w:hRule="atLeast"/>
@@ -12291,29 +12228,34 @@
     <w:p>
       <w:pPr>
         <w:rPr>
-          <w:rFonts w:ascii="Source Sans Pro" w:hAnsi="Source Sans Pro" w:eastAsia="Source Sans Pro" w:cs="Source Sans Pro"/>
+          <w:rFonts w:hint="default" w:ascii="Source Sans Pro" w:hAnsi="Source Sans Pro" w:eastAsia="Source Sans Pro" w:cs="Source Sans Pro"/>
+          <w:lang w:val="en-US"/>
         </w:rPr>
       </w:pPr>
       <w:r>
         <w:rPr>
-          <w:rFonts w:ascii="Source Sans Pro" w:hAnsi="Source Sans Pro" w:eastAsia="Source Sans Pro" w:cs="Source Sans Pro"/>
+          <w:rFonts w:hint="default" w:ascii="Source Sans Pro" w:hAnsi="Source Sans Pro" w:eastAsia="Source Sans Pro" w:cs="Source Sans Pro"/>
+          <w:lang w:val="en-US"/>
         </w:rPr>
         <w:drawing>
-          <wp:inline distT="114300" distB="114300" distL="114300" distR="114300">
-            <wp:extent cx="5963920" cy="4775200"/>
-            <wp:effectExtent l="0" t="0" r="0" b="0"/>
-            <wp:docPr id="13" name="image1.jpg"/>
-            <wp:cNvGraphicFramePr/>
+          <wp:inline distT="0" distB="0" distL="114300" distR="114300">
+            <wp:extent cx="5733415" cy="4586605"/>
+            <wp:effectExtent l="0" t="0" r="635" b="4445"/>
+            <wp:docPr id="2" name="Picture 2" descr="fig2"/>
+            <wp:cNvGraphicFramePr>
+              <a:graphicFrameLocks xmlns:a="http://schemas.openxmlformats.org/drawingml/2006/main" noChangeAspect="1"/>
+            </wp:cNvGraphicFramePr>
             <a:graphic xmlns:a="http://schemas.openxmlformats.org/drawingml/2006/main">
               <a:graphicData uri="http://schemas.openxmlformats.org/drawingml/2006/picture">
                 <pic:pic xmlns:pic="http://schemas.openxmlformats.org/drawingml/2006/picture">
                   <pic:nvPicPr>
-                    <pic:cNvPr id="13" name="image1.jpg"/>
-                    <pic:cNvPicPr preferRelativeResize="0"/>
+                    <pic:cNvPr id="2" name="Picture 2" descr="fig2"/>
+                    <pic:cNvPicPr>
+                      <a:picLocks noChangeAspect="1"/>
+                    </pic:cNvPicPr>
                   </pic:nvPicPr>
                   <pic:blipFill>
                     <a:blip r:embed="rId7"/>
-                    <a:srcRect/>
                     <a:stretch>
                       <a:fillRect/>
                     </a:stretch>
@@ -12321,7 +12263,7 @@
                   <pic:spPr>
                     <a:xfrm>
                       <a:off x="0" y="0"/>
-                      <a:ext cx="5964174" cy="4775302"/>
+                      <a:ext cx="5733415" cy="4586605"/>
                     </a:xfrm>
                     <a:prstGeom prst="rect">
                       <a:avLst/>
@@ -12483,14 +12425,6 @@
         <w:gridCol w:w="9435"/>
       </w:tblGrid>
       <w:tr>
-        <w:tblPrEx>
-          <w:tblCellMar>
-            <w:top w:w="100" w:type="dxa"/>
-            <w:left w:w="100" w:type="dxa"/>
-            <w:bottom w:w="100" w:type="dxa"/>
-            <w:right w:w="100" w:type="dxa"/>
-          </w:tblCellMar>
-        </w:tblPrEx>
         <w:tc>
           <w:tcPr>
             <w:shd w:val="clear" w:color="auto" w:fill="474949"/>
@@ -12578,31 +12512,36 @@
       <w:pPr>
         <w:spacing w:line="480" w:lineRule="auto"/>
         <w:rPr>
-          <w:rFonts w:ascii="Source Sans Pro" w:hAnsi="Source Sans Pro" w:eastAsia="Source Sans Pro" w:cs="Source Sans Pro"/>
+          <w:rFonts w:hint="default" w:ascii="Source Sans Pro" w:hAnsi="Source Sans Pro" w:eastAsia="Source Sans Pro" w:cs="Source Sans Pro"/>
           <w:i/>
+          <w:lang w:val="en-US"/>
         </w:rPr>
       </w:pPr>
       <w:r>
         <w:rPr>
-          <w:rFonts w:ascii="Source Sans Pro" w:hAnsi="Source Sans Pro" w:eastAsia="Source Sans Pro" w:cs="Source Sans Pro"/>
+          <w:rFonts w:hint="default" w:ascii="Source Sans Pro" w:hAnsi="Source Sans Pro" w:eastAsia="Source Sans Pro" w:cs="Source Sans Pro"/>
           <w:i/>
+          <w:lang w:val="en-US"/>
         </w:rPr>
         <w:drawing>
-          <wp:inline distT="114300" distB="114300" distL="114300" distR="114300">
-            <wp:extent cx="5730875" cy="3822700"/>
+          <wp:inline distT="0" distB="0" distL="114300" distR="114300">
+            <wp:extent cx="5486400" cy="3657600"/>
             <wp:effectExtent l="0" t="0" r="0" b="0"/>
-            <wp:docPr id="12" name="image2.jpg"/>
-            <wp:cNvGraphicFramePr/>
+            <wp:docPr id="3" name="Picture 3" descr="fig3"/>
+            <wp:cNvGraphicFramePr>
+              <a:graphicFrameLocks xmlns:a="http://schemas.openxmlformats.org/drawingml/2006/main" noChangeAspect="1"/>
+            </wp:cNvGraphicFramePr>
             <a:graphic xmlns:a="http://schemas.openxmlformats.org/drawingml/2006/main">
               <a:graphicData uri="http://schemas.openxmlformats.org/drawingml/2006/picture">
                 <pic:pic xmlns:pic="http://schemas.openxmlformats.org/drawingml/2006/picture">
                   <pic:nvPicPr>
-                    <pic:cNvPr id="12" name="image2.jpg"/>
-                    <pic:cNvPicPr preferRelativeResize="0"/>
+                    <pic:cNvPr id="3" name="Picture 3" descr="fig3"/>
+                    <pic:cNvPicPr>
+                      <a:picLocks noChangeAspect="1"/>
+                    </pic:cNvPicPr>
                   </pic:nvPicPr>
                   <pic:blipFill>
                     <a:blip r:embed="rId8"/>
-                    <a:srcRect/>
                     <a:stretch>
                       <a:fillRect/>
                     </a:stretch>
@@ -12610,7 +12549,7 @@
                   <pic:spPr>
                     <a:xfrm>
                       <a:off x="0" y="0"/>
-                      <a:ext cx="5731200" cy="3822700"/>
+                      <a:ext cx="5486400" cy="3657600"/>
                     </a:xfrm>
                     <a:prstGeom prst="rect">
                       <a:avLst/>
@@ -13240,47 +13179,7 @@
           <w:tag w:val="goog_rdk_122"/>
           <w:id w:val="109"/>
         </w:sdtPr>
-        <w:sdtContent>
-          <w:r>
-            <w:rPr>
-              <w:rFonts w:ascii="Source Sans Pro" w:hAnsi="Source Sans Pro" w:eastAsia="Source Sans Pro" w:cs="Source Sans Pro"/>
-            </w:rPr>
-            <w:drawing>
-              <wp:inline distT="114300" distB="114300" distL="114300" distR="114300">
-                <wp:extent cx="4638675" cy="3557905"/>
-                <wp:effectExtent l="0" t="0" r="0" b="0"/>
-                <wp:docPr id="14" name="image3.jpg"/>
-                <wp:cNvGraphicFramePr/>
-                <a:graphic xmlns:a="http://schemas.openxmlformats.org/drawingml/2006/main">
-                  <a:graphicData uri="http://schemas.openxmlformats.org/drawingml/2006/picture">
-                    <pic:pic xmlns:pic="http://schemas.openxmlformats.org/drawingml/2006/picture">
-                      <pic:nvPicPr>
-                        <pic:cNvPr id="14" name="image3.jpg"/>
-                        <pic:cNvPicPr preferRelativeResize="0"/>
-                      </pic:nvPicPr>
-                      <pic:blipFill>
-                        <a:blip r:embed="rId9"/>
-                        <a:srcRect l="10963" t="1386" r="8139" b="5352"/>
-                        <a:stretch>
-                          <a:fillRect/>
-                        </a:stretch>
-                      </pic:blipFill>
-                      <pic:spPr>
-                        <a:xfrm>
-                          <a:off x="0" y="0"/>
-                          <a:ext cx="4638675" cy="3558159"/>
-                        </a:xfrm>
-                        <a:prstGeom prst="rect">
-                          <a:avLst/>
-                        </a:prstGeom>
-                      </pic:spPr>
-                    </pic:pic>
-                  </a:graphicData>
-                </a:graphic>
-              </wp:inline>
-            </w:drawing>
-          </w:r>
-        </w:sdtContent>
+        <w:sdtContent/>
       </w:sdt>
     </w:p>
     <w:p>
@@ -13297,111 +13196,25 @@
           <w:i/>
           <w:rtl w:val="0"/>
         </w:rPr>
-        <w:t>Figure 4.  Effect size estimates of predictor variables representing habitat and signal structure (columns) on the signal degradation response variables (rows). Values in gray indicate effects that did not differ from zero. Sing</w:t>
-      </w:r>
-      <w:bookmarkStart w:id="4" w:name="_GoBack"/>
-      <w:bookmarkEnd w:id="4"/>
-      <w:r>
-        <w:rPr>
-          <w:rFonts w:ascii="Source Sans Pro" w:hAnsi="Source Sans Pro" w:eastAsia="Source Sans Pro" w:cs="Source Sans Pro"/>
-          <w:i/>
-          <w:rtl w:val="0"/>
-        </w:rPr>
-        <w:t xml:space="preserve">le models were run for each response. The cell color gradient denotes the magnitude of the effects relative to the highest effect size within a model. Green and purple colors indicate positive and negative effects, respectively. </w:t>
-      </w:r>
-    </w:p>
-    <w:p>
-      <w:pPr>
-        <w:spacing w:line="480" w:lineRule="auto"/>
-        <w:rPr>
-          <w:rFonts w:ascii="Source Sans Pro" w:hAnsi="Source Sans Pro" w:eastAsia="Source Sans Pro" w:cs="Source Sans Pro"/>
-          <w:i/>
-        </w:rPr>
-      </w:pPr>
-    </w:p>
-    <w:p>
-      <w:pPr>
-        <w:spacing w:after="240" w:line="480" w:lineRule="auto"/>
-        <w:ind w:firstLine="720"/>
-        <w:rPr>
-          <w:rFonts w:ascii="Source Sans Pro" w:hAnsi="Source Sans Pro" w:eastAsia="Source Sans Pro" w:cs="Source Sans Pro"/>
-        </w:rPr>
-      </w:pPr>
-      <w:r>
-        <w:rPr>
-          <w:rFonts w:ascii="Source Sans Pro" w:hAnsi="Source Sans Pro" w:eastAsia="Source Sans Pro" w:cs="Source Sans Pro"/>
-          <w:rtl w:val="0"/>
-        </w:rPr>
-        <w:t>Frequency was the structur</w:t>
-      </w:r>
-      <w:r>
-        <w:rPr>
-          <w:rFonts w:ascii="Source Sans Pro" w:hAnsi="Source Sans Pro" w:eastAsia="Source Sans Pro" w:cs="Source Sans Pro"/>
-          <w:highlight w:val="none"/>
-          <w:rtl w:val="0"/>
-        </w:rPr>
-        <w:t>al feature more closely linked to degradation (</w:t>
-      </w:r>
-      <w:r>
-        <w:rPr>
-          <w:rFonts w:ascii="Source Sans Pro" w:hAnsi="Source Sans Pro" w:eastAsia="Source Sans Pro" w:cs="Source Sans Pro"/>
-          <w:rtl w:val="0"/>
-        </w:rPr>
-        <w:t>Fig. 4). Higher frequencies show greater overall degradation, excess attenuation, reverberation, and, to a minor degree, amplitude envelope blurring (Fig. 4). Low frequency sounds, due to longer wavelengths, are less susceptible to scattering, thus attenuate less over distance compared to higher frequency sounds (Wiley &amp; Richards 1982). Frequency modulation and, to a lesser extent amplitude modulation, contributed to distortion of the amplitude envelope (blur ratio; Fig. 4). Tonal sounds withstand scattering better than frequency modulated sounds (Morton 1975; Marten &amp; Marler 1977). Accordingly, low frequency, tonal sounds are often considered advantageous for long-distance communication in closed habitats, such as forests, as salient information may be better detected over larger distances (Yip et al. 2017). However, we also found differences in the way each structural feature influenced degradation. Particularly relevant is the lower attenuation of frequency modulated sounds compared to pure tones. Amplitude modulated sounds were also less attenuated than their non-modulated counterparts (Fig. 4). Over distance, original patterns of amplitude modulation elicited from a sender declines or blurs (Dabelsteen et al. 1993; Apol et al. 2017). Nonetheless, amplitude modulated sounds are more detectable at lower signal-to-noise ratios than sounds without amplitude modulation (Lohr et al. 2003), which could explain the observed pattern. Overall, our results are consistent with the notion that specific signal structures can enhance acoustic transmission and that habitat structure influences this transmission in a predictable manner  (Morton 1975).</w:t>
-      </w:r>
-    </w:p>
-    <w:p>
-      <w:pPr>
-        <w:spacing w:line="480" w:lineRule="auto"/>
-        <w:ind w:firstLine="720"/>
-        <w:rPr>
-          <w:rFonts w:ascii="Source Sans Pro" w:hAnsi="Source Sans Pro" w:eastAsia="Source Sans Pro" w:cs="Source Sans Pro"/>
-        </w:rPr>
-      </w:pPr>
-      <w:r>
-        <w:rPr>
-          <w:rFonts w:ascii="Source Sans Pro" w:hAnsi="Source Sans Pro" w:eastAsia="Source Sans Pro" w:cs="Source Sans Pro"/>
-          <w:rtl w:val="0"/>
-        </w:rPr>
-        <w:t xml:space="preserve">Overall, we found agreement between baRulho and Sigpro results. Measurement agreement was modest between the two software when we manually located test sounds in Sigpro (tail-to-signal ratio: r = 0.59; signal-to-noise ratio: r = 0.85; blur ratio: r = 0.42; excess attenuation: r = 0.74). However, agreement improved markedly when Sigpro measures were taken on recording clips that started at the onset of sounds, which we determined in baRulho (tail-to-signal ratio: r = 0.81; signal-to-noise ratio: r = 0.95; blur ratio: r = 0.84; excess attenuation: r = 0.98; Fig. 5). The observed agreement indicates that degradation measures obtained with baRulho are comparable to those from Sigpro. The observed improvement when time location between recordings for the Sigpro analysis was determined using the baRulho approach suggests that much of the mismatch between the two software packages is due to the way sound position is determined in each program. Sigpro requires visual inspection of the waveform to manually identify test and reference sounds, which must be repeated even when the same reference is used several times. In contrast, baRulho employs spectrogram cross-correlation to find the position of acoustic markers, which are then used to compute positions for all other sounds (Fig. 1). Furthermore, baRulho provides a means for identifying poor location estimates and additional functionality to improve their accuracy. Spectrogram cross-correlation for signal alignment is beneficial, given that this approach successfully determined the position of all test sounds, even on recordings made 100 m from the speaker. Our package also represents a significant improvement in computational efficiency. The analysis of the subset of 80 test sounds in Sigpro took 861 min to complete. In contrast, the same analysis in baRulho took 7.43 minutes (26.65 seconds of computing time running the script using 8 cores), on a regular laptop computer, which is approximately 119 times faster. </w:t>
-      </w:r>
-    </w:p>
-    <w:p>
-      <w:pPr>
-        <w:spacing w:line="480" w:lineRule="auto"/>
-        <w:ind w:firstLine="720"/>
-        <w:rPr>
-          <w:rFonts w:ascii="Source Sans Pro" w:hAnsi="Source Sans Pro" w:eastAsia="Source Sans Pro" w:cs="Source Sans Pro"/>
-        </w:rPr>
-      </w:pPr>
-    </w:p>
-    <w:p>
-      <w:pPr>
-        <w:spacing w:line="480" w:lineRule="auto"/>
-        <w:rPr>
-          <w:rFonts w:ascii="Source Sans Pro" w:hAnsi="Source Sans Pro" w:eastAsia="Source Sans Pro" w:cs="Source Sans Pro"/>
-        </w:rPr>
-      </w:pPr>
-      <w:r>
-        <w:rPr>
-          <w:rFonts w:ascii="Source Sans Pro" w:hAnsi="Source Sans Pro" w:eastAsia="Source Sans Pro" w:cs="Source Sans Pro"/>
-        </w:rPr>
         <w:drawing>
-          <wp:inline distT="114300" distB="114300" distL="114300" distR="114300">
-            <wp:extent cx="5730875" cy="3276600"/>
-            <wp:effectExtent l="0" t="0" r="0" b="0"/>
-            <wp:docPr id="15" name="image5.jpg"/>
-            <wp:cNvGraphicFramePr/>
+          <wp:inline distT="0" distB="0" distL="114300" distR="114300">
+            <wp:extent cx="5727700" cy="3818255"/>
+            <wp:effectExtent l="0" t="0" r="6350" b="10795"/>
+            <wp:docPr id="4" name="Picture 4" descr="fig4"/>
+            <wp:cNvGraphicFramePr>
+              <a:graphicFrameLocks xmlns:a="http://schemas.openxmlformats.org/drawingml/2006/main" noChangeAspect="1"/>
+            </wp:cNvGraphicFramePr>
             <a:graphic xmlns:a="http://schemas.openxmlformats.org/drawingml/2006/main">
               <a:graphicData uri="http://schemas.openxmlformats.org/drawingml/2006/picture">
                 <pic:pic xmlns:pic="http://schemas.openxmlformats.org/drawingml/2006/picture">
                   <pic:nvPicPr>
-                    <pic:cNvPr id="15" name="image5.jpg"/>
-                    <pic:cNvPicPr preferRelativeResize="0"/>
+                    <pic:cNvPr id="4" name="Picture 4" descr="fig4"/>
+                    <pic:cNvPicPr>
+                      <a:picLocks noChangeAspect="1"/>
+                    </pic:cNvPicPr>
                   </pic:nvPicPr>
                   <pic:blipFill>
-                    <a:blip r:embed="rId10"/>
-                    <a:srcRect/>
+                    <a:blip r:embed="rId9"/>
                     <a:stretch>
                       <a:fillRect/>
                     </a:stretch>
@@ -13409,7 +13222,7 @@
                   <pic:spPr>
                     <a:xfrm>
                       <a:off x="0" y="0"/>
-                      <a:ext cx="5731200" cy="3276600"/>
+                      <a:ext cx="5727700" cy="3818255"/>
                     </a:xfrm>
                     <a:prstGeom prst="rect">
                       <a:avLst/>
@@ -13421,6 +13234,14 @@
           </wp:inline>
         </w:drawing>
       </w:r>
+      <w:r>
+        <w:rPr>
+          <w:rFonts w:ascii="Source Sans Pro" w:hAnsi="Source Sans Pro" w:eastAsia="Source Sans Pro" w:cs="Source Sans Pro"/>
+          <w:i/>
+          <w:rtl w:val="0"/>
+        </w:rPr>
+        <w:t xml:space="preserve">Figure 4.  Effect size estimates of predictor variables representing habitat and signal structure (columns) on the signal degradation response variables (rows). Values in gray indicate effects that did not differ from zero. Single models were run for each response. The cell color gradient denotes the magnitude of the effects relative to the highest effect size within a model. Green and purple colors indicate positive and negative effects, respectively. </w:t>
+      </w:r>
     </w:p>
     <w:p>
       <w:pPr>
@@ -13430,18 +13251,58 @@
           <w:i/>
         </w:rPr>
       </w:pPr>
-      <w:r>
-        <w:rPr>
-          <w:rFonts w:ascii="Source Sans Pro" w:hAnsi="Source Sans Pro" w:eastAsia="Source Sans Pro" w:cs="Source Sans Pro"/>
-          <w:i/>
-          <w:rtl w:val="0"/>
-        </w:rPr>
-        <w:t>Figure 5. Scatterplots showing the agreement between baRulho and Sigpro for the four degradation measures in common. The Pearson correlation coefficient for each comparison is shown in the bottom right corner of each panel. Sigpro measures shown were taken on recording clips that started at the onset of sounds, which was determined in baRulho.</w:t>
+    </w:p>
+    <w:p>
+      <w:pPr>
+        <w:spacing w:after="240" w:line="480" w:lineRule="auto"/>
+        <w:ind w:firstLine="720"/>
+        <w:rPr>
+          <w:rFonts w:ascii="Source Sans Pro" w:hAnsi="Source Sans Pro" w:eastAsia="Source Sans Pro" w:cs="Source Sans Pro"/>
+        </w:rPr>
+      </w:pPr>
+      <w:r>
+        <w:rPr>
+          <w:rFonts w:ascii="Source Sans Pro" w:hAnsi="Source Sans Pro" w:eastAsia="Source Sans Pro" w:cs="Source Sans Pro"/>
+          <w:rtl w:val="0"/>
+        </w:rPr>
+        <w:t>Frequency was the structur</w:t>
+      </w:r>
+      <w:r>
+        <w:rPr>
+          <w:rFonts w:ascii="Source Sans Pro" w:hAnsi="Source Sans Pro" w:eastAsia="Source Sans Pro" w:cs="Source Sans Pro"/>
+          <w:highlight w:val="none"/>
+          <w:rtl w:val="0"/>
+        </w:rPr>
+        <w:t>al feature more closely linked to degradation (</w:t>
+      </w:r>
+      <w:r>
+        <w:rPr>
+          <w:rFonts w:ascii="Source Sans Pro" w:hAnsi="Source Sans Pro" w:eastAsia="Source Sans Pro" w:cs="Source Sans Pro"/>
+          <w:rtl w:val="0"/>
+        </w:rPr>
+        <w:t>Fig. 4). Higher frequencies show greater overall degradation, excess attenuation, reverberation, and, to a minor degree, amplitude envelope blurring (Fig. 4). Low frequency sounds, due to longer wavelengths, are less susceptible to scattering, thus attenuate less over distance compared to higher frequency sounds (Wiley &amp; Richards 1982). Frequency modulation and, to a lesser extent amplitude modulation, contributed to distortion of the amplitude envelope (blur ratio; Fig. 4). Tonal sounds withstand scattering better than frequency modulated sounds (Morton 1975; Marten &amp; Marler 1977). Accordingly, low frequency, tonal sounds are often considered advantageous for long-distance communication in closed habitats, such as forests, as salient information may be better detected over larger distances (Yip et al. 2017). However, we also found differences in the way each structural feature influenced degradation. Particularly relevant is the lower attenuation of frequency modulated sounds compared to pure tones. Amplitude modulated sounds were also less attenuated than their non-modulated counterparts (Fig. 4). Over distance, original patterns of amplitude modulation elicited from a sender declines or blurs (Dabelsteen et al. 1993; Apol et al. 2017). Nonetheless, amplitude modulated sounds are more detectable at lower signal-to-noise ratios than sounds without amplitude modulation (Lohr et al. 2003), which could explain the observed pattern. Overall, our results are consistent with the notion that specific signal structures can enhance acoustic transmission and that habitat structure influences this transmission in a predictable manner  (Morton 1975).</w:t>
       </w:r>
     </w:p>
     <w:p>
       <w:pPr>
         <w:spacing w:line="480" w:lineRule="auto"/>
+        <w:ind w:firstLine="720"/>
+        <w:rPr>
+          <w:rFonts w:ascii="Source Sans Pro" w:hAnsi="Source Sans Pro" w:eastAsia="Source Sans Pro" w:cs="Source Sans Pro"/>
+        </w:rPr>
+      </w:pPr>
+      <w:r>
+        <w:rPr>
+          <w:rFonts w:ascii="Source Sans Pro" w:hAnsi="Source Sans Pro" w:eastAsia="Source Sans Pro" w:cs="Source Sans Pro"/>
+          <w:rtl w:val="0"/>
+        </w:rPr>
+        <w:t xml:space="preserve">Overall, we found agreement between baRulho and Sigpro results. Measurement agreement was modest between the two software when we manually located test sounds in Sigpro (tail-to-signal ratio: r = 0.59; signal-to-noise ratio: r = 0.85; blur ratio: r = 0.42; excess attenuation: r = 0.74). However, agreement improved markedly when Sigpro measures were taken on recording clips that started at the onset of sounds, which we determined in baRulho (tail-to-signal ratio: r = 0.81; signal-to-noise ratio: r = 0.95; blur ratio: r = 0.84; excess attenuation: r = 0.98; Fig. 5). The observed agreement indicates that degradation measures obtained with baRulho are comparable to those from Sigpro. The observed improvement when time location between recordings for the Sigpro analysis was determined using the baRulho approach suggests that much of the mismatch between the two software packages is due to the way sound position is determined in each program. Sigpro requires visual inspection of the waveform to manually identify test and reference sounds, which must be repeated even when the same reference is used several times. In contrast, baRulho employs spectrogram cross-correlation to find the position of acoustic markers, which are then used to compute positions for all other sounds (Fig. 1). Furthermore, baRulho provides a means for identifying poor location estimates and additional functionality to improve their accuracy. Spectrogram cross-correlation for signal alignment is beneficial, given that this approach successfully determined the position of all test sounds, even on recordings made 100 m from the speaker. Our package also represents a significant improvement in computational efficiency. The analysis of the subset of 80 test sounds in Sigpro took 861 min to complete. In contrast, the same analysis in baRulho took 7.43 minutes (26.65 seconds of computing time running the script using 8 cores), on a regular laptop computer, which is approximately 119 times faster. </w:t>
+      </w:r>
+    </w:p>
+    <w:p>
+      <w:pPr>
+        <w:spacing w:line="480" w:lineRule="auto"/>
+        <w:ind w:firstLine="720"/>
         <w:rPr>
           <w:rFonts w:ascii="Source Sans Pro" w:hAnsi="Source Sans Pro" w:eastAsia="Source Sans Pro" w:cs="Source Sans Pro"/>
         </w:rPr>
@@ -13451,47 +13312,71 @@
       <w:pPr>
         <w:spacing w:line="480" w:lineRule="auto"/>
         <w:rPr>
-          <w:rFonts w:ascii="Source Sans Pro" w:hAnsi="Source Sans Pro" w:eastAsia="Source Sans Pro" w:cs="Source Sans Pro"/>
-          <w:b/>
+          <w:rFonts w:hint="default" w:ascii="Source Sans Pro" w:hAnsi="Source Sans Pro" w:eastAsia="Source Sans Pro" w:cs="Source Sans Pro"/>
+          <w:lang w:val="en-US"/>
         </w:rPr>
       </w:pPr>
-      <w:r>
-        <w:rPr>
-          <w:rFonts w:ascii="Source Sans Pro" w:hAnsi="Source Sans Pro" w:eastAsia="Source Sans Pro" w:cs="Source Sans Pro"/>
-          <w:b/>
-          <w:rtl w:val="0"/>
-        </w:rPr>
-        <w:t>4. Conclusions</w:t>
-      </w:r>
+      <w:bookmarkStart w:id="4" w:name="_GoBack"/>
+      <w:r>
+        <w:rPr>
+          <w:rFonts w:hint="default" w:ascii="Source Sans Pro" w:hAnsi="Source Sans Pro" w:eastAsia="Source Sans Pro" w:cs="Source Sans Pro"/>
+          <w:lang w:val="en-US"/>
+        </w:rPr>
+        <w:drawing>
+          <wp:inline distT="0" distB="0" distL="114300" distR="114300">
+            <wp:extent cx="5728970" cy="3273425"/>
+            <wp:effectExtent l="0" t="0" r="5080" b="3175"/>
+            <wp:docPr id="5" name="Picture 5" descr="fig5"/>
+            <wp:cNvGraphicFramePr>
+              <a:graphicFrameLocks xmlns:a="http://schemas.openxmlformats.org/drawingml/2006/main" noChangeAspect="1"/>
+            </wp:cNvGraphicFramePr>
+            <a:graphic xmlns:a="http://schemas.openxmlformats.org/drawingml/2006/main">
+              <a:graphicData uri="http://schemas.openxmlformats.org/drawingml/2006/picture">
+                <pic:pic xmlns:pic="http://schemas.openxmlformats.org/drawingml/2006/picture">
+                  <pic:nvPicPr>
+                    <pic:cNvPr id="5" name="Picture 5" descr="fig5"/>
+                    <pic:cNvPicPr>
+                      <a:picLocks noChangeAspect="1"/>
+                    </pic:cNvPicPr>
+                  </pic:nvPicPr>
+                  <pic:blipFill>
+                    <a:blip r:embed="rId10"/>
+                    <a:stretch>
+                      <a:fillRect/>
+                    </a:stretch>
+                  </pic:blipFill>
+                  <pic:spPr>
+                    <a:xfrm>
+                      <a:off x="0" y="0"/>
+                      <a:ext cx="5728970" cy="3273425"/>
+                    </a:xfrm>
+                    <a:prstGeom prst="rect">
+                      <a:avLst/>
+                    </a:prstGeom>
+                  </pic:spPr>
+                </pic:pic>
+              </a:graphicData>
+            </a:graphic>
+          </wp:inline>
+        </w:drawing>
+      </w:r>
+      <w:bookmarkEnd w:id="4"/>
     </w:p>
     <w:p>
       <w:pPr>
         <w:spacing w:line="480" w:lineRule="auto"/>
         <w:rPr>
           <w:rFonts w:ascii="Source Sans Pro" w:hAnsi="Source Sans Pro" w:eastAsia="Source Sans Pro" w:cs="Source Sans Pro"/>
+          <w:i/>
         </w:rPr>
       </w:pPr>
       <w:r>
         <w:rPr>
           <w:rFonts w:ascii="Source Sans Pro" w:hAnsi="Source Sans Pro" w:eastAsia="Source Sans Pro" w:cs="Source Sans Pro"/>
-          <w:rtl w:val="0"/>
-        </w:rPr>
-        <w:t xml:space="preserve"> </w:t>
-      </w:r>
-    </w:p>
-    <w:p>
-      <w:pPr>
-        <w:spacing w:line="480" w:lineRule="auto"/>
-        <w:rPr>
-          <w:rFonts w:ascii="Source Sans Pro" w:hAnsi="Source Sans Pro" w:eastAsia="Source Sans Pro" w:cs="Source Sans Pro"/>
-        </w:rPr>
-      </w:pPr>
-      <w:r>
-        <w:rPr>
-          <w:rFonts w:ascii="Source Sans Pro" w:hAnsi="Source Sans Pro" w:eastAsia="Source Sans Pro" w:cs="Source Sans Pro"/>
-          <w:rtl w:val="0"/>
-        </w:rPr>
-        <w:t xml:space="preserve">The R package baRulho provides a user-friendly suite of tools designed to measure animal sound degradation via signal propagation experiments. We show how the package can be used across the different stages of a propagation experiment, from data preparation to quantification of degradation. The sound analysis results generated by baRulho and Sigpro are similar, making results comparable across studies using either software. This similarity also provides confidence in the robustness of the results. However, baRulho provides significant improvements to previous approaches as manual annotation is not required to determine test sound location, much less time is needed to complete data extraction, new measures are added to quantify novel aspects of degradation, and new visualizations are available for inspecting degradation. We expect this package to be a useful contribution to the community that can enable researchers to bring more detailed insight into the evolutionary processes that have shaped animal acoustic communication in natural environments. </w:t>
+          <w:i/>
+          <w:rtl w:val="0"/>
+        </w:rPr>
+        <w:t>Figure 5. Scatterplots showing the agreement between baRulho and Sigpro for the four degradation measures in common. The Pearson correlation coefficient for each comparison is shown in the bottom right corner of each panel. Sigpro measures shown were taken on recording clips that started at the onset of sounds, which was determined in baRulho.</w:t>
       </w:r>
     </w:p>
     <w:p>
@@ -13507,6 +13392,7 @@
         <w:spacing w:line="480" w:lineRule="auto"/>
         <w:rPr>
           <w:rFonts w:ascii="Source Sans Pro" w:hAnsi="Source Sans Pro" w:eastAsia="Source Sans Pro" w:cs="Source Sans Pro"/>
+          <w:b/>
         </w:rPr>
       </w:pPr>
       <w:r>
@@ -13515,14 +13401,7 @@
           <w:b/>
           <w:rtl w:val="0"/>
         </w:rPr>
-        <w:t xml:space="preserve">Conflicts of Interest: </w:t>
-      </w:r>
-      <w:r>
-        <w:rPr>
-          <w:rFonts w:ascii="Source Sans Pro" w:hAnsi="Source Sans Pro" w:eastAsia="Source Sans Pro" w:cs="Source Sans Pro"/>
-          <w:rtl w:val="0"/>
-        </w:rPr>
-        <w:t>The authors declare no conflicts of interest.</w:t>
+        <w:t>4. Conclusions</w:t>
       </w:r>
     </w:p>
     <w:p>
@@ -13530,13 +13409,283 @@
         <w:spacing w:line="480" w:lineRule="auto"/>
         <w:rPr>
           <w:rFonts w:ascii="Source Sans Pro" w:hAnsi="Source Sans Pro" w:eastAsia="Source Sans Pro" w:cs="Source Sans Pro"/>
+        </w:rPr>
+      </w:pPr>
+      <w:r>
+        <w:rPr>
+          <w:rFonts w:ascii="Source Sans Pro" w:hAnsi="Source Sans Pro" w:eastAsia="Source Sans Pro" w:cs="Source Sans Pro"/>
+          <w:rtl w:val="0"/>
+        </w:rPr>
+        <w:t xml:space="preserve"> </w:t>
+      </w:r>
+    </w:p>
+    <w:p>
+      <w:pPr>
+        <w:spacing w:line="480" w:lineRule="auto"/>
+        <w:rPr>
+          <w:rFonts w:ascii="Source Sans Pro" w:hAnsi="Source Sans Pro" w:eastAsia="Source Sans Pro" w:cs="Source Sans Pro"/>
+        </w:rPr>
+      </w:pPr>
+      <w:r>
+        <w:rPr>
+          <w:rFonts w:ascii="Source Sans Pro" w:hAnsi="Source Sans Pro" w:eastAsia="Source Sans Pro" w:cs="Source Sans Pro"/>
+          <w:rtl w:val="0"/>
+        </w:rPr>
+        <w:t xml:space="preserve">The R package baRulho provides a user-friendly suite of tools designed to measure animal sound degradation via signal propagation experiments. We show how the package can be used across the different stages of a propagation experiment, from data preparation to quantification of degradation. The sound analysis results generated by baRulho and Sigpro are similar, making results comparable across studies using either software. This similarity also provides confidence in the robustness of the results. However, baRulho provides significant improvements to previous approaches as manual annotation is not required to determine test sound location, much less time is needed to complete data extraction, new measures are added to quantify novel aspects of degradation, and new visualizations are available for inspecting degradation. We expect this package to be a useful contribution to the community that can enable researchers to bring more detailed insight into the evolutionary processes that have shaped animal acoustic communication in natural environments. </w:t>
+      </w:r>
+    </w:p>
+    <w:p>
+      <w:pPr>
+        <w:spacing w:line="480" w:lineRule="auto"/>
+        <w:rPr>
+          <w:rFonts w:ascii="Source Sans Pro" w:hAnsi="Source Sans Pro" w:eastAsia="Source Sans Pro" w:cs="Source Sans Pro"/>
+        </w:rPr>
+      </w:pPr>
+    </w:p>
+    <w:p>
+      <w:pPr>
+        <w:spacing w:line="480" w:lineRule="auto"/>
+        <w:rPr>
+          <w:rFonts w:ascii="Source Sans Pro" w:hAnsi="Source Sans Pro" w:eastAsia="Source Sans Pro" w:cs="Source Sans Pro"/>
+        </w:rPr>
+      </w:pPr>
+      <w:r>
+        <w:rPr>
+          <w:rFonts w:ascii="Source Sans Pro" w:hAnsi="Source Sans Pro" w:eastAsia="Source Sans Pro" w:cs="Source Sans Pro"/>
           <w:b/>
+          <w:rtl w:val="0"/>
+        </w:rPr>
+        <w:t xml:space="preserve">Conflicts of Interest: </w:t>
+      </w:r>
+      <w:r>
+        <w:rPr>
+          <w:rFonts w:ascii="Source Sans Pro" w:hAnsi="Source Sans Pro" w:eastAsia="Source Sans Pro" w:cs="Source Sans Pro"/>
+          <w:rtl w:val="0"/>
+        </w:rPr>
+        <w:t>The authors declare no conflicts of interest.</w:t>
+      </w:r>
+    </w:p>
+    <w:p>
+      <w:pPr>
+        <w:spacing w:line="480" w:lineRule="auto"/>
+        <w:rPr>
+          <w:rFonts w:hint="default" w:ascii="Source Sans Pro" w:hAnsi="Source Sans Pro" w:eastAsia="Source Sans Pro" w:cs="Source Sans Pro"/>
+          <w:b/>
+          <w:bCs/>
+          <w:rtl w:val="0"/>
+          <w:lang w:val="en-US"/>
         </w:rPr>
       </w:pPr>
-      <w:r>
-        <w:rPr>
-          <w:rFonts w:ascii="Source Sans Pro" w:hAnsi="Source Sans Pro" w:eastAsia="Source Sans Pro" w:cs="Source Sans Pro"/>
-          <w:rtl w:val="0"/>
+    </w:p>
+    <w:p>
+      <w:pPr>
+        <w:spacing w:line="480" w:lineRule="auto"/>
+        <w:rPr>
+          <w:rFonts w:hint="default" w:ascii="Source Sans Pro" w:hAnsi="Source Sans Pro" w:eastAsia="Source Sans Pro" w:cs="Source Sans Pro"/>
+          <w:b/>
+          <w:lang w:val="en-US"/>
+        </w:rPr>
+      </w:pPr>
+      <w:r>
+        <w:rPr>
+          <w:rFonts w:hint="default" w:ascii="Source Sans Pro" w:hAnsi="Source Sans Pro" w:eastAsia="Source Sans Pro" w:cs="Source Sans Pro"/>
+          <w:b/>
+          <w:bCs/>
+          <w:rtl w:val="0"/>
+          <w:lang w:val="en-US"/>
+        </w:rPr>
+        <w:t xml:space="preserve">Data availability satement:  </w:t>
+      </w:r>
+      <w:r>
+        <w:rPr>
+          <w:rFonts w:hint="default" w:ascii="Source Sans Pro" w:hAnsi="Source Sans Pro" w:eastAsia="Source Sans Pro" w:cs="Source Sans Pro"/>
+          <w:rtl w:val="0"/>
+        </w:rPr>
+        <w:t xml:space="preserve">The </w:t>
+      </w:r>
+      <w:r>
+        <w:rPr>
+          <w:rFonts w:hint="default" w:ascii="Source Sans Pro" w:hAnsi="Source Sans Pro" w:eastAsia="Source Sans Pro" w:cs="Source Sans Pro"/>
+          <w:rtl w:val="0"/>
+          <w:lang w:val="en-US"/>
+        </w:rPr>
+        <w:t xml:space="preserve">baRulho </w:t>
+      </w:r>
+      <w:r>
+        <w:rPr>
+          <w:rFonts w:hint="default" w:ascii="Source Sans Pro" w:hAnsi="Source Sans Pro" w:eastAsia="Source Sans Pro" w:cs="Source Sans Pro"/>
+          <w:rtl w:val="0"/>
+        </w:rPr>
+        <w:t>package is available on CRAN (https://cran.r-project.org/package=</w:t>
+      </w:r>
+      <w:r>
+        <w:rPr>
+          <w:rFonts w:hint="default" w:ascii="Source Sans Pro" w:hAnsi="Source Sans Pro" w:eastAsia="Source Sans Pro" w:cs="Source Sans Pro"/>
+          <w:rtl w:val="0"/>
+          <w:lang w:val="en-US"/>
+        </w:rPr>
+        <w:t>baRulho</w:t>
+      </w:r>
+      <w:r>
+        <w:rPr>
+          <w:rFonts w:hint="default" w:ascii="Source Sans Pro" w:hAnsi="Source Sans Pro" w:eastAsia="Source Sans Pro" w:cs="Source Sans Pro"/>
+          <w:rtl w:val="0"/>
+        </w:rPr>
+        <w:t>). The development version of the package used in</w:t>
+      </w:r>
+      <w:r>
+        <w:rPr>
+          <w:rFonts w:hint="default" w:ascii="Source Sans Pro" w:hAnsi="Source Sans Pro" w:eastAsia="Source Sans Pro" w:cs="Source Sans Pro"/>
+          <w:rtl w:val="0"/>
+          <w:lang w:val="en-US"/>
+        </w:rPr>
+        <w:t xml:space="preserve"> </w:t>
+      </w:r>
+      <w:r>
+        <w:rPr>
+          <w:rFonts w:hint="default" w:ascii="Source Sans Pro" w:hAnsi="Source Sans Pro" w:eastAsia="Source Sans Pro" w:cs="Source Sans Pro"/>
+          <w:rtl w:val="0"/>
+        </w:rPr>
+        <w:t xml:space="preserve">the application and the source code can be found at </w:t>
+      </w:r>
+      <w:r>
+        <w:rPr>
+          <w:rFonts w:hint="default" w:ascii="Source Sans Pro" w:hAnsi="Source Sans Pro" w:eastAsia="Source Sans Pro" w:cs="Source Sans Pro"/>
+        </w:rPr>
+        <w:fldChar w:fldCharType="begin"/>
+      </w:r>
+      <w:r>
+        <w:rPr>
+          <w:rFonts w:hint="default" w:ascii="Source Sans Pro" w:hAnsi="Source Sans Pro" w:eastAsia="Source Sans Pro" w:cs="Source Sans Pro"/>
+        </w:rPr>
+        <w:instrText xml:space="preserve"> HYPERLINK "https://github.com/maRce10/baRulho." </w:instrText>
+      </w:r>
+      <w:r>
+        <w:rPr>
+          <w:rFonts w:hint="default" w:ascii="Source Sans Pro" w:hAnsi="Source Sans Pro" w:eastAsia="Source Sans Pro" w:cs="Source Sans Pro"/>
+        </w:rPr>
+        <w:fldChar w:fldCharType="separate"/>
+      </w:r>
+      <w:r>
+        <w:rPr>
+          <w:rStyle w:val="13"/>
+          <w:rFonts w:hint="default" w:ascii="Source Sans Pro" w:hAnsi="Source Sans Pro" w:eastAsia="Source Sans Pro" w:cs="Source Sans Pro"/>
+          <w:rtl w:val="0"/>
+        </w:rPr>
+        <w:t>https://github.com/maRce10/</w:t>
+      </w:r>
+      <w:r>
+        <w:rPr>
+          <w:rStyle w:val="13"/>
+          <w:rFonts w:hint="default" w:ascii="Source Sans Pro" w:hAnsi="Source Sans Pro" w:eastAsia="Source Sans Pro" w:cs="Source Sans Pro"/>
+          <w:rtl w:val="0"/>
+          <w:lang w:val="en-US"/>
+        </w:rPr>
+        <w:t>baRulho</w:t>
+      </w:r>
+      <w:r>
+        <w:rPr>
+          <w:rStyle w:val="13"/>
+          <w:rFonts w:hint="default" w:ascii="Source Sans Pro" w:hAnsi="Source Sans Pro" w:eastAsia="Source Sans Pro" w:cs="Source Sans Pro"/>
+          <w:rtl w:val="0"/>
+        </w:rPr>
+        <w:t>.</w:t>
+      </w:r>
+      <w:r>
+        <w:rPr>
+          <w:rFonts w:hint="default" w:ascii="Source Sans Pro" w:hAnsi="Source Sans Pro" w:eastAsia="Source Sans Pro" w:cs="Source Sans Pro"/>
+        </w:rPr>
+        <w:fldChar w:fldCharType="end"/>
+      </w:r>
+      <w:r>
+        <w:rPr>
+          <w:rFonts w:hint="default" w:ascii="Source Sans Pro" w:hAnsi="Source Sans Pro" w:eastAsia="Source Sans Pro" w:cs="Source Sans Pro"/>
+          <w:rtl w:val="0"/>
+          <w:lang w:val="en-US"/>
+        </w:rPr>
+        <w:t xml:space="preserve"> </w:t>
+      </w:r>
+      <w:r>
+        <w:rPr>
+          <w:rFonts w:hint="default" w:ascii="Source Sans Pro" w:hAnsi="Source Sans Pro" w:eastAsia="Source Sans Pro" w:cs="Source Sans Pro"/>
+          <w:rtl w:val="0"/>
+        </w:rPr>
+        <w:t>The scripts and data for running the example code in the paper are available at https://github.com/maRce10/barulho_paper</w:t>
+      </w:r>
+      <w:r>
+        <w:rPr>
+          <w:rFonts w:hint="default" w:ascii="Source Sans Pro" w:hAnsi="Source Sans Pro" w:eastAsia="Source Sans Pro" w:cs="Source Sans Pro"/>
+          <w:rtl w:val="0"/>
+          <w:lang w:val="en-US"/>
+        </w:rPr>
+        <w:t xml:space="preserve"> </w:t>
+      </w:r>
+      <w:r>
+        <w:rPr>
+          <w:rFonts w:hint="default" w:ascii="Source Sans Pro" w:hAnsi="Source Sans Pro" w:eastAsia="Source Sans Pro" w:cs="Source Sans Pro"/>
+          <w:rtl w:val="0"/>
+        </w:rPr>
+        <w:t xml:space="preserve"> and</w:t>
+      </w:r>
+      <w:r>
+        <w:rPr>
+          <w:rFonts w:hint="default" w:ascii="Source Sans Pro" w:hAnsi="Source Sans Pro" w:eastAsia="Source Sans Pro" w:cs="Source Sans Pro"/>
+          <w:rtl w:val="0"/>
+          <w:lang w:val="en-US"/>
+        </w:rPr>
+        <w:t xml:space="preserve"> </w:t>
+      </w:r>
+      <w:r>
+        <w:rPr>
+          <w:rFonts w:hint="default" w:ascii="Source Sans Pro" w:hAnsi="Source Sans Pro" w:eastAsia="Source Sans Pro" w:cs="Source Sans Pro"/>
+        </w:rPr>
+        <w:fldChar w:fldCharType="begin"/>
+      </w:r>
+      <w:r>
+        <w:rPr>
+          <w:rFonts w:hint="default" w:ascii="Source Sans Pro" w:hAnsi="Source Sans Pro" w:eastAsia="Source Sans Pro" w:cs="Source Sans Pro"/>
+        </w:rPr>
+        <w:instrText xml:space="preserve"> HYPERLINK "https://doi.org/10.6084/m9.figshare.21559074.v5" </w:instrText>
+      </w:r>
+      <w:r>
+        <w:rPr>
+          <w:rFonts w:hint="default" w:ascii="Source Sans Pro" w:hAnsi="Source Sans Pro" w:eastAsia="Source Sans Pro" w:cs="Source Sans Pro"/>
+        </w:rPr>
+        <w:fldChar w:fldCharType="separate"/>
+      </w:r>
+      <w:r>
+        <w:rPr>
+          <w:rStyle w:val="13"/>
+          <w:rFonts w:hint="default" w:ascii="Source Sans Pro" w:hAnsi="Source Sans Pro" w:eastAsia="Source Sans Pro" w:cs="Source Sans Pro"/>
+          <w:rtl w:val="0"/>
+        </w:rPr>
+        <w:t>https://doi.org/10.6084/m9.figshare.21559074.v5</w:t>
+      </w:r>
+      <w:r>
+        <w:rPr>
+          <w:rFonts w:hint="default" w:ascii="Source Sans Pro" w:hAnsi="Source Sans Pro" w:eastAsia="Source Sans Pro" w:cs="Source Sans Pro"/>
+        </w:rPr>
+        <w:fldChar w:fldCharType="end"/>
+      </w:r>
+      <w:r>
+        <w:rPr>
+          <w:rFonts w:hint="default" w:ascii="Source Sans Pro" w:hAnsi="Source Sans Pro" w:eastAsia="Source Sans Pro" w:cs="Source Sans Pro"/>
+          <w:lang w:val="en-US"/>
+        </w:rPr>
+        <w:t xml:space="preserve"> (Araya-Salas 2022) </w:t>
+      </w:r>
+      <w:r>
+        <w:rPr>
+          <w:rFonts w:hint="default" w:ascii="Source Sans Pro" w:hAnsi="Source Sans Pro" w:eastAsia="Source Sans Pro" w:cs="Source Sans Pro"/>
+          <w:rtl w:val="0"/>
+        </w:rPr>
+        <w:t>respectively.</w:t>
+      </w:r>
+      <w:r>
+        <w:rPr>
+          <w:rFonts w:hint="default" w:ascii="Source Sans Pro" w:hAnsi="Source Sans Pro" w:eastAsia="Source Sans Pro" w:cs="Source Sans Pro"/>
+          <w:rtl w:val="0"/>
+          <w:lang w:val="en-US"/>
         </w:rPr>
         <w:t xml:space="preserve"> </w:t>
       </w:r>
@@ -13649,6 +13798,14 @@
         </w:p>
       </w:sdtContent>
     </w:sdt>
+    <w:p>
+      <w:pPr>
+        <w:spacing w:line="480" w:lineRule="auto"/>
+        <w:rPr>
+          <w:highlight w:val="none"/>
+        </w:rPr>
+      </w:pPr>
+    </w:p>
     <w:sdt>
       <w:sdtPr>
         <w:rPr>
@@ -13802,31 +13959,99 @@
         </w:p>
       </w:sdtContent>
     </w:sdt>
-    <w:p>
-      <w:pPr>
-        <w:spacing w:line="480" w:lineRule="auto"/>
-        <w:rPr>
-          <w:rFonts w:ascii="Source Sans Pro" w:hAnsi="Source Sans Pro" w:eastAsia="Source Sans Pro" w:cs="Source Sans Pro"/>
-          <w:highlight w:val="none"/>
-        </w:rPr>
-      </w:pPr>
-      <w:sdt>
-        <w:sdtPr>
-          <w:rPr>
-            <w:highlight w:val="none"/>
-          </w:rPr>
-          <w:tag w:val="goog_rdk_130"/>
-          <w:id w:val="117"/>
-          <w:showingPlcHdr/>
-        </w:sdtPr>
-        <w:sdtEndPr>
-          <w:rPr>
-            <w:highlight w:val="none"/>
-          </w:rPr>
-        </w:sdtEndPr>
-        <w:sdtContent/>
-      </w:sdt>
-    </w:p>
+    <w:sdt>
+      <w:sdtPr>
+        <w:rPr>
+          <w:highlight w:val="none"/>
+        </w:rPr>
+        <w:tag w:val="goog_rdk_130"/>
+        <w:id w:val="117"/>
+      </w:sdtPr>
+      <w:sdtEndPr>
+        <w:rPr>
+          <w:rFonts w:hint="default" w:ascii="Source Sans Pro" w:hAnsi="Source Sans Pro" w:cs="Source Sans Pro"/>
+          <w:highlight w:val="none"/>
+        </w:rPr>
+      </w:sdtEndPr>
+      <w:sdtContent>
+        <w:p>
+          <w:pPr>
+            <w:spacing w:line="480" w:lineRule="auto"/>
+            <w:rPr>
+              <w:rFonts w:hint="default" w:ascii="Source Sans Pro" w:hAnsi="Source Sans Pro" w:cs="Source Sans Pro"/>
+              <w:highlight w:val="none"/>
+            </w:rPr>
+          </w:pPr>
+          <w:r>
+            <w:rPr>
+              <w:rFonts w:hint="default" w:ascii="Source Sans Pro" w:hAnsi="Source Sans Pro" w:cs="Source Sans Pro"/>
+              <w:highlight w:val="none"/>
+            </w:rPr>
+            <w:t xml:space="preserve">Araya-Salas, </w:t>
+          </w:r>
+          <w:r>
+            <w:rPr>
+              <w:rFonts w:hint="default" w:ascii="Source Sans Pro" w:hAnsi="Source Sans Pro" w:cs="Source Sans Pro"/>
+              <w:highlight w:val="none"/>
+              <w:lang w:val="en-US"/>
+            </w:rPr>
+            <w:t xml:space="preserve">M. </w:t>
+          </w:r>
+          <w:r>
+            <w:rPr>
+              <w:rFonts w:hint="default" w:ascii="Source Sans Pro" w:hAnsi="Source Sans Pro" w:cs="Source Sans Pro"/>
+              <w:highlight w:val="none"/>
+            </w:rPr>
+            <w:t xml:space="preserve">(2022). Quantifying degradation in animal acoustic signals with the R package baRulho. figshare. Media. </w:t>
+          </w:r>
+          <w:r>
+            <w:rPr>
+              <w:rFonts w:hint="default" w:ascii="Source Sans Pro" w:hAnsi="Source Sans Pro" w:cs="Source Sans Pro"/>
+              <w:highlight w:val="none"/>
+            </w:rPr>
+            <w:fldChar w:fldCharType="begin"/>
+          </w:r>
+          <w:r>
+            <w:rPr>
+              <w:rFonts w:hint="default" w:ascii="Source Sans Pro" w:hAnsi="Source Sans Pro" w:cs="Source Sans Pro"/>
+              <w:highlight w:val="none"/>
+            </w:rPr>
+            <w:instrText xml:space="preserve"> HYPERLINK "https://doi.org/10.6084/m9.figshare.21559074.v5" </w:instrText>
+          </w:r>
+          <w:r>
+            <w:rPr>
+              <w:rFonts w:hint="default" w:ascii="Source Sans Pro" w:hAnsi="Source Sans Pro" w:cs="Source Sans Pro"/>
+              <w:highlight w:val="none"/>
+            </w:rPr>
+            <w:fldChar w:fldCharType="separate"/>
+          </w:r>
+          <w:r>
+            <w:rPr>
+              <w:rStyle w:val="13"/>
+              <w:rFonts w:hint="default" w:ascii="Source Sans Pro" w:hAnsi="Source Sans Pro" w:cs="Source Sans Pro"/>
+              <w:highlight w:val="none"/>
+            </w:rPr>
+            <w:t>https://doi.org/10.6084/m9.figshare.21559074.v5</w:t>
+          </w:r>
+          <w:r>
+            <w:rPr>
+              <w:rFonts w:hint="default" w:ascii="Source Sans Pro" w:hAnsi="Source Sans Pro" w:cs="Source Sans Pro"/>
+              <w:highlight w:val="none"/>
+            </w:rPr>
+            <w:fldChar w:fldCharType="end"/>
+          </w:r>
+        </w:p>
+        <w:p>
+          <w:pPr>
+            <w:spacing w:line="480" w:lineRule="auto"/>
+            <w:rPr>
+              <w:rFonts w:ascii="Source Sans Pro" w:hAnsi="Source Sans Pro" w:eastAsia="Source Sans Pro" w:cs="Source Sans Pro"/>
+              <w:highlight w:val="none"/>
+            </w:rPr>
+          </w:pPr>
+        </w:p>
+      </w:sdtContent>
+    </w:sdt>
     <w:sdt>
       <w:sdtPr>
         <w:rPr>
@@ -16793,6 +17018,7 @@
   </w:style>
   <w:style w:type="table" w:customStyle="1" w:styleId="18">
     <w:name w:val="Table Normal2"/>
+    <w:qFormat/>
     <w:uiPriority w:val="0"/>
   </w:style>
   <w:style w:type="table" w:customStyle="1" w:styleId="19">
@@ -17033,6 +17259,7 @@
   <w:style w:type="table" w:customStyle="1" w:styleId="36">
     <w:name w:val="_Style 52"/>
     <w:basedOn w:val="17"/>
+    <w:qFormat/>
     <w:uiPriority w:val="0"/>
     <w:tblPr>
       <w:tblCellMar>
@@ -17265,6 +17492,7 @@
   </w:style>
   <w:style w:type="table" w:customStyle="1" w:styleId="53">
     <w:name w:val="_Style 70"/>
+    <w:qFormat/>
     <w:uiPriority w:val="0"/>
     <w:tblPr>
       <w:tblCellMar>
@@ -17277,6 +17505,7 @@
   </w:style>
   <w:style w:type="table" w:customStyle="1" w:styleId="54">
     <w:name w:val="_Style 71"/>
+    <w:qFormat/>
     <w:uiPriority w:val="0"/>
     <w:tblPr>
       <w:tblCellMar>
@@ -17302,6 +17531,7 @@
   </w:style>
   <w:style w:type="table" w:customStyle="1" w:styleId="56">
     <w:name w:val="_Style 73"/>
+    <w:qFormat/>
     <w:uiPriority w:val="0"/>
     <w:tblPr>
       <w:tblCellMar>

</xml_diff>